<commit_message>
Fully implemented path planning
It's janky, but it works
</commit_message>
<xml_diff>
--- a/Project submission.docx
+++ b/Project submission.docx
@@ -14,29 +14,15 @@
       </w:r>
     </w:p>
     <w:p>
-      <w:pPr>
-        <w:rPr>
-          <w:lang w:val="en-CA"/>
-        </w:rPr>
-      </w:pPr>
-      <w:r>
-        <w:rPr>
-          <w:lang w:val="en-CA"/>
-        </w:rPr>
+      <w:r>
         <w:t>Guillaume St-Pierre – 101066038</w:t>
       </w:r>
     </w:p>
     <w:p>
       <w:pPr>
         <w:pStyle w:val="Titre1"/>
-        <w:rPr>
-          <w:lang w:val="en-CA"/>
-        </w:rPr>
-      </w:pPr>
-      <w:r>
-        <w:rPr>
-          <w:lang w:val="en-CA"/>
-        </w:rPr>
+      </w:pPr>
+      <w:r>
         <w:t>Description</w:t>
       </w:r>
     </w:p>
@@ -1190,7 +1176,6 @@
           <w:lang w:val="en-CA"/>
         </w:rPr>
       </w:pPr>
-      <w:bookmarkStart w:id="0" w:name="_GoBack"/>
       <w:r>
         <w:rPr>
           <w:lang w:val="en-CA"/>
@@ -1214,7 +1199,6 @@
           <w:tcPr>
             <w:tcW w:w="4315" w:type="dxa"/>
           </w:tcPr>
-          <w:bookmarkEnd w:id="0"/>
           <w:p>
             <w:pPr>
               <w:rPr>
@@ -1918,27 +1902,26 @@
               <w:rPr>
                 <w:lang w:val="en-CA"/>
               </w:rPr>
-              <w:t>Upgrade and unlock menu</w:t>
-            </w:r>
-          </w:p>
-        </w:tc>
-        <w:tc>
-          <w:tcPr>
-            <w:tcW w:w="4315" w:type="dxa"/>
-            <w:shd w:val="clear" w:color="auto" w:fill="70AD47" w:themeFill="accent6"/>
-          </w:tcPr>
-          <w:p>
-            <w:pPr>
-              <w:rPr>
-                <w:lang w:val="en-CA"/>
-              </w:rPr>
-            </w:pPr>
-            <w:r>
-              <w:rPr>
-                <w:color w:val="FFFFFF" w:themeColor="background1"/>
-                <w:lang w:val="en-CA"/>
-              </w:rPr>
-              <w:t>COMPLETED</w:t>
+              <w:t>Upgradable suit, flippers and armor</w:t>
+            </w:r>
+          </w:p>
+        </w:tc>
+        <w:tc>
+          <w:tcPr>
+            <w:tcW w:w="4315" w:type="dxa"/>
+            <w:shd w:val="clear" w:color="auto" w:fill="FF0000"/>
+          </w:tcPr>
+          <w:p>
+            <w:pPr>
+              <w:rPr>
+                <w:lang w:val="en-CA"/>
+              </w:rPr>
+            </w:pPr>
+            <w:r>
+              <w:rPr>
+                <w:lang w:val="en-CA"/>
+              </w:rPr>
+              <w:t>NOT COMPLETED</w:t>
             </w:r>
           </w:p>
         </w:tc>
@@ -1958,7 +1941,7 @@
               <w:rPr>
                 <w:lang w:val="en-CA"/>
               </w:rPr>
-              <w:t>Fish Enemy that charges at the player</w:t>
+              <w:t>Upgrade and unlock menu</w:t>
             </w:r>
           </w:p>
         </w:tc>
@@ -1998,7 +1981,7 @@
               <w:rPr>
                 <w:lang w:val="en-CA"/>
               </w:rPr>
-              <w:t>Smoker enemy that create a wall of smoke</w:t>
+              <w:t>Fish Enemy that charges at the player</w:t>
             </w:r>
           </w:p>
         </w:tc>
@@ -2038,7 +2021,7 @@
               <w:rPr>
                 <w:lang w:val="en-CA"/>
               </w:rPr>
-              <w:t>Jellyfish enemy that shoots electricity</w:t>
+              <w:t>Smoker enemy that create a wall of smoke</w:t>
             </w:r>
           </w:p>
         </w:tc>
@@ -2078,7 +2061,7 @@
               <w:rPr>
                 <w:lang w:val="en-CA"/>
               </w:rPr>
-              <w:t>Enemies can drop treasure or powerups</w:t>
+              <w:t>Jellyfish enemy that shoots electricity</w:t>
             </w:r>
           </w:p>
         </w:tc>
@@ -2118,7 +2101,7 @@
               <w:rPr>
                 <w:lang w:val="en-CA"/>
               </w:rPr>
-              <w:t>Powerups that can be picked up</w:t>
+              <w:t>Enemies can drop treasure or powerups</w:t>
             </w:r>
           </w:p>
         </w:tc>
@@ -2158,6 +2141,87 @@
               <w:rPr>
                 <w:lang w:val="en-CA"/>
               </w:rPr>
+              <w:t>Enemies use path planning</w:t>
+            </w:r>
+          </w:p>
+        </w:tc>
+        <w:tc>
+          <w:tcPr>
+            <w:tcW w:w="4315" w:type="dxa"/>
+            <w:shd w:val="clear" w:color="auto" w:fill="70AD47" w:themeFill="accent6"/>
+          </w:tcPr>
+          <w:p>
+            <w:pPr>
+              <w:rPr>
+                <w:color w:val="FFFFFF" w:themeColor="background1"/>
+                <w:lang w:val="en-CA"/>
+              </w:rPr>
+            </w:pPr>
+            <w:r>
+              <w:rPr>
+                <w:color w:val="FFFFFF" w:themeColor="background1"/>
+                <w:lang w:val="en-CA"/>
+              </w:rPr>
+              <w:t>COMPLETED</w:t>
+            </w:r>
+          </w:p>
+        </w:tc>
+      </w:tr>
+      <w:tr>
+        <w:tc>
+          <w:tcPr>
+            <w:tcW w:w="4315" w:type="dxa"/>
+          </w:tcPr>
+          <w:p>
+            <w:pPr>
+              <w:rPr>
+                <w:lang w:val="en-CA"/>
+              </w:rPr>
+            </w:pPr>
+            <w:r>
+              <w:rPr>
+                <w:lang w:val="en-CA"/>
+              </w:rPr>
+              <w:t>Powerups that can be picked up</w:t>
+            </w:r>
+          </w:p>
+        </w:tc>
+        <w:tc>
+          <w:tcPr>
+            <w:tcW w:w="4315" w:type="dxa"/>
+            <w:shd w:val="clear" w:color="auto" w:fill="70AD47" w:themeFill="accent6"/>
+          </w:tcPr>
+          <w:p>
+            <w:pPr>
+              <w:rPr>
+                <w:lang w:val="en-CA"/>
+              </w:rPr>
+            </w:pPr>
+            <w:r>
+              <w:rPr>
+                <w:color w:val="FFFFFF" w:themeColor="background1"/>
+                <w:lang w:val="en-CA"/>
+              </w:rPr>
+              <w:t>COMPLETED</w:t>
+            </w:r>
+          </w:p>
+        </w:tc>
+      </w:tr>
+      <w:tr>
+        <w:tc>
+          <w:tcPr>
+            <w:tcW w:w="4315" w:type="dxa"/>
+          </w:tcPr>
+          <w:p>
+            <w:pPr>
+              <w:rPr>
+                <w:lang w:val="en-CA"/>
+              </w:rPr>
+            </w:pPr>
+            <w:r>
+              <w:rPr>
+                <w:lang w:val="en-CA"/>
+              </w:rPr>
               <w:t>Level can be exited</w:t>
             </w:r>
           </w:p>
@@ -2179,6 +2243,45 @@
                 <w:lang w:val="en-CA"/>
               </w:rPr>
               <w:t>COMPLETED</w:t>
+            </w:r>
+          </w:p>
+        </w:tc>
+      </w:tr>
+      <w:tr>
+        <w:tc>
+          <w:tcPr>
+            <w:tcW w:w="4315" w:type="dxa"/>
+          </w:tcPr>
+          <w:p>
+            <w:pPr>
+              <w:rPr>
+                <w:lang w:val="en-CA"/>
+              </w:rPr>
+            </w:pPr>
+            <w:r>
+              <w:rPr>
+                <w:lang w:val="en-CA"/>
+              </w:rPr>
+              <w:t>Levels have breakable walls for shortcuts</w:t>
+            </w:r>
+          </w:p>
+        </w:tc>
+        <w:tc>
+          <w:tcPr>
+            <w:tcW w:w="4315" w:type="dxa"/>
+            <w:shd w:val="clear" w:color="auto" w:fill="FF0000"/>
+          </w:tcPr>
+          <w:p>
+            <w:pPr>
+              <w:rPr>
+                <w:lang w:val="en-CA"/>
+              </w:rPr>
+            </w:pPr>
+            <w:r>
+              <w:rPr>
+                <w:lang w:val="en-CA"/>
+              </w:rPr>
+              <w:t>NOT COMPLETED</w:t>
             </w:r>
           </w:p>
         </w:tc>
@@ -2191,579 +2294,8 @@
           <w:lang w:val="en-CA"/>
         </w:rPr>
       </w:pPr>
-      <w:r>
-        <w:rPr>
-          <w:lang w:val="en-CA"/>
-        </w:rPr>
-        <w:t>Schedule</w:t>
-      </w:r>
-    </w:p>
-    <w:tbl>
-      <w:tblPr>
-        <w:tblStyle w:val="Grilledutableau"/>
-        <w:tblW w:w="0" w:type="auto"/>
-        <w:tblLook w:val="04A0" w:firstRow="1" w:lastRow="0" w:firstColumn="1" w:lastColumn="0" w:noHBand="0" w:noVBand="1"/>
-      </w:tblPr>
-      <w:tblGrid>
-        <w:gridCol w:w="4315"/>
-        <w:gridCol w:w="4315"/>
-      </w:tblGrid>
-      <w:tr>
-        <w:tc>
-          <w:tcPr>
-            <w:tcW w:w="4315" w:type="dxa"/>
-          </w:tcPr>
-          <w:p>
-            <w:pPr>
-              <w:rPr>
-                <w:lang w:val="en-CA"/>
-              </w:rPr>
-            </w:pPr>
-            <w:r>
-              <w:rPr>
-                <w:lang w:val="en-CA"/>
-              </w:rPr>
-              <w:t>Week</w:t>
-            </w:r>
-          </w:p>
-        </w:tc>
-        <w:tc>
-          <w:tcPr>
-            <w:tcW w:w="4315" w:type="dxa"/>
-          </w:tcPr>
-          <w:p>
-            <w:pPr>
-              <w:rPr>
-                <w:lang w:val="en-CA"/>
-              </w:rPr>
-            </w:pPr>
-            <w:r>
-              <w:rPr>
-                <w:lang w:val="en-CA"/>
-              </w:rPr>
-              <w:t>Plans</w:t>
-            </w:r>
-          </w:p>
-        </w:tc>
-      </w:tr>
-      <w:tr>
-        <w:tc>
-          <w:tcPr>
-            <w:tcW w:w="4315" w:type="dxa"/>
-          </w:tcPr>
-          <w:p>
-            <w:pPr>
-              <w:rPr>
-                <w:lang w:val="en-CA"/>
-              </w:rPr>
-            </w:pPr>
-            <w:r>
-              <w:rPr>
-                <w:lang w:val="en-CA"/>
-              </w:rPr>
-              <w:t>1</w:t>
-            </w:r>
-            <w:r>
-              <w:rPr>
-                <w:vertAlign w:val="superscript"/>
-                <w:lang w:val="en-CA"/>
-              </w:rPr>
-              <w:t>st</w:t>
-            </w:r>
-            <w:r>
-              <w:rPr>
-                <w:lang w:val="en-CA"/>
-              </w:rPr>
-              <w:t xml:space="preserve"> week – 1</w:t>
-            </w:r>
-            <w:r>
-              <w:rPr>
-                <w:vertAlign w:val="superscript"/>
-                <w:lang w:val="en-CA"/>
-              </w:rPr>
-              <w:t>st</w:t>
-            </w:r>
-            <w:r>
-              <w:rPr>
-                <w:lang w:val="en-CA"/>
-              </w:rPr>
-              <w:t xml:space="preserve"> half</w:t>
-            </w:r>
-          </w:p>
-        </w:tc>
-        <w:tc>
-          <w:tcPr>
-            <w:tcW w:w="4315" w:type="dxa"/>
-          </w:tcPr>
-          <w:p>
-            <w:pPr>
-              <w:rPr>
-                <w:lang w:val="en-CA"/>
-              </w:rPr>
-            </w:pPr>
-            <w:r>
-              <w:rPr>
-                <w:lang w:val="en-CA"/>
-              </w:rPr>
-              <w:t>Implement all menus so the game is now in a less tech-demo state and more in a playable state. Attempt to write things on the screen.</w:t>
-            </w:r>
-          </w:p>
-        </w:tc>
-      </w:tr>
-      <w:tr>
-        <w:tc>
-          <w:tcPr>
-            <w:tcW w:w="4315" w:type="dxa"/>
-          </w:tcPr>
-          <w:p>
-            <w:pPr>
-              <w:rPr>
-                <w:lang w:val="en-CA"/>
-              </w:rPr>
-            </w:pPr>
-            <w:r>
-              <w:rPr>
-                <w:lang w:val="en-CA"/>
-              </w:rPr>
-              <w:t>1</w:t>
-            </w:r>
-            <w:r>
-              <w:rPr>
-                <w:vertAlign w:val="superscript"/>
-                <w:lang w:val="en-CA"/>
-              </w:rPr>
-              <w:t>st</w:t>
-            </w:r>
-            <w:r>
-              <w:rPr>
-                <w:lang w:val="en-CA"/>
-              </w:rPr>
-              <w:t xml:space="preserve"> week – 2</w:t>
-            </w:r>
-            <w:r>
-              <w:rPr>
-                <w:vertAlign w:val="superscript"/>
-                <w:lang w:val="en-CA"/>
-              </w:rPr>
-              <w:t>nd</w:t>
-            </w:r>
-            <w:r>
-              <w:rPr>
-                <w:lang w:val="en-CA"/>
-              </w:rPr>
-              <w:t xml:space="preserve"> half</w:t>
-            </w:r>
-          </w:p>
-        </w:tc>
-        <w:tc>
-          <w:tcPr>
-            <w:tcW w:w="4315" w:type="dxa"/>
-          </w:tcPr>
-          <w:p>
-            <w:pPr>
-              <w:rPr>
-                <w:lang w:val="en-CA"/>
-              </w:rPr>
-            </w:pPr>
-            <w:r>
-              <w:rPr>
-                <w:lang w:val="en-CA"/>
-              </w:rPr>
-              <w:t xml:space="preserve">Create all the transitions for the various states of the game. The game should be </w:t>
-            </w:r>
-            <w:proofErr w:type="spellStart"/>
-            <w:r>
-              <w:rPr>
-                <w:lang w:val="en-CA"/>
-              </w:rPr>
-              <w:t>startable</w:t>
-            </w:r>
-            <w:proofErr w:type="spellEnd"/>
-            <w:r>
-              <w:rPr>
-                <w:lang w:val="en-CA"/>
-              </w:rPr>
-              <w:t xml:space="preserve">, </w:t>
-            </w:r>
-            <w:proofErr w:type="spellStart"/>
-            <w:r>
-              <w:rPr>
-                <w:lang w:val="en-CA"/>
-              </w:rPr>
-              <w:t>pausable</w:t>
-            </w:r>
-            <w:proofErr w:type="spellEnd"/>
-            <w:r>
-              <w:rPr>
-                <w:lang w:val="en-CA"/>
-              </w:rPr>
-              <w:t xml:space="preserve"> and closable. Pressing escape mid-level should open the pause menu and resume the level if the menu is closed.</w:t>
-            </w:r>
-          </w:p>
-        </w:tc>
-      </w:tr>
-      <w:tr>
-        <w:tc>
-          <w:tcPr>
-            <w:tcW w:w="4315" w:type="dxa"/>
-          </w:tcPr>
-          <w:p>
-            <w:pPr>
-              <w:rPr>
-                <w:lang w:val="en-CA"/>
-              </w:rPr>
-            </w:pPr>
-            <w:r>
-              <w:rPr>
-                <w:lang w:val="en-CA"/>
-              </w:rPr>
-              <w:t>2</w:t>
-            </w:r>
-            <w:r>
-              <w:rPr>
-                <w:vertAlign w:val="superscript"/>
-                <w:lang w:val="en-CA"/>
-              </w:rPr>
-              <w:t>nd</w:t>
-            </w:r>
-            <w:r>
-              <w:rPr>
-                <w:lang w:val="en-CA"/>
-              </w:rPr>
-              <w:t xml:space="preserve"> week</w:t>
-            </w:r>
-            <w:r>
-              <w:rPr>
-                <w:lang w:val="en-CA"/>
-              </w:rPr>
-              <w:t xml:space="preserve"> – 1</w:t>
-            </w:r>
-            <w:r>
-              <w:rPr>
-                <w:vertAlign w:val="superscript"/>
-                <w:lang w:val="en-CA"/>
-              </w:rPr>
-              <w:t>st</w:t>
-            </w:r>
-            <w:r>
-              <w:rPr>
-                <w:lang w:val="en-CA"/>
-              </w:rPr>
-              <w:t xml:space="preserve"> half</w:t>
-            </w:r>
-          </w:p>
-        </w:tc>
-        <w:tc>
-          <w:tcPr>
-            <w:tcW w:w="4315" w:type="dxa"/>
-          </w:tcPr>
-          <w:p>
-            <w:pPr>
-              <w:rPr>
-                <w:lang w:val="en-CA"/>
-              </w:rPr>
-            </w:pPr>
-            <w:r>
-              <w:rPr>
-                <w:lang w:val="en-CA"/>
-              </w:rPr>
-              <w:t xml:space="preserve">Create the path planning behavior for the fish entity. It should allow the fish to “see” the player, but not through walls. Create a generic </w:t>
-            </w:r>
-            <w:proofErr w:type="spellStart"/>
-            <w:r>
-              <w:rPr>
-                <w:lang w:val="en-CA"/>
-              </w:rPr>
-              <w:t>djsiktra</w:t>
-            </w:r>
-            <w:proofErr w:type="spellEnd"/>
-            <w:r>
-              <w:rPr>
-                <w:lang w:val="en-CA"/>
-              </w:rPr>
-              <w:t xml:space="preserve"> algorithm system that can be reused.</w:t>
-            </w:r>
-          </w:p>
-        </w:tc>
-      </w:tr>
-      <w:tr>
-        <w:tc>
-          <w:tcPr>
-            <w:tcW w:w="4315" w:type="dxa"/>
-          </w:tcPr>
-          <w:p>
-            <w:pPr>
-              <w:rPr>
-                <w:lang w:val="en-CA"/>
-              </w:rPr>
-            </w:pPr>
-            <w:r>
-              <w:rPr>
-                <w:lang w:val="en-CA"/>
-              </w:rPr>
-              <w:t>2</w:t>
-            </w:r>
-            <w:r>
-              <w:rPr>
-                <w:vertAlign w:val="superscript"/>
-                <w:lang w:val="en-CA"/>
-              </w:rPr>
-              <w:t>nd</w:t>
-            </w:r>
-            <w:r>
-              <w:rPr>
-                <w:lang w:val="en-CA"/>
-              </w:rPr>
-              <w:t xml:space="preserve"> week – 2</w:t>
-            </w:r>
-            <w:r>
-              <w:rPr>
-                <w:vertAlign w:val="superscript"/>
-                <w:lang w:val="en-CA"/>
-              </w:rPr>
-              <w:t>nd</w:t>
-            </w:r>
-            <w:r>
-              <w:rPr>
-                <w:lang w:val="en-CA"/>
-              </w:rPr>
-              <w:t xml:space="preserve"> half</w:t>
-            </w:r>
-          </w:p>
-        </w:tc>
-        <w:tc>
-          <w:tcPr>
-            <w:tcW w:w="4315" w:type="dxa"/>
-          </w:tcPr>
-          <w:p>
-            <w:pPr>
-              <w:rPr>
-                <w:lang w:val="en-CA"/>
-              </w:rPr>
-            </w:pPr>
-            <w:r>
-              <w:rPr>
-                <w:lang w:val="en-CA"/>
-              </w:rPr>
-              <w:t xml:space="preserve">Create the Jellyfish AI. It should flee when it sees the player through the fish line of sight system from the first half and shoot </w:t>
-            </w:r>
-            <w:r>
-              <w:rPr>
-                <w:lang w:val="en-CA"/>
-              </w:rPr>
-              <w:lastRenderedPageBreak/>
-              <w:t>electricity if the player if far enough. It should flee in a “stupid” way, getting stuck in walls is intended.</w:t>
-            </w:r>
-          </w:p>
-        </w:tc>
-      </w:tr>
-      <w:tr>
-        <w:tc>
-          <w:tcPr>
-            <w:tcW w:w="4315" w:type="dxa"/>
-          </w:tcPr>
-          <w:p>
-            <w:pPr>
-              <w:rPr>
-                <w:lang w:val="en-CA"/>
-              </w:rPr>
-            </w:pPr>
-            <w:r>
-              <w:rPr>
-                <w:lang w:val="en-CA"/>
-              </w:rPr>
-              <w:lastRenderedPageBreak/>
-              <w:t>3</w:t>
-            </w:r>
-            <w:r>
-              <w:rPr>
-                <w:vertAlign w:val="superscript"/>
-                <w:lang w:val="en-CA"/>
-              </w:rPr>
-              <w:t>rd</w:t>
-            </w:r>
-            <w:r>
-              <w:rPr>
-                <w:lang w:val="en-CA"/>
-              </w:rPr>
-              <w:t xml:space="preserve"> week</w:t>
-            </w:r>
-            <w:r>
-              <w:rPr>
-                <w:lang w:val="en-CA"/>
-              </w:rPr>
-              <w:t xml:space="preserve"> – 1</w:t>
-            </w:r>
-            <w:r>
-              <w:rPr>
-                <w:vertAlign w:val="superscript"/>
-                <w:lang w:val="en-CA"/>
-              </w:rPr>
-              <w:t>st</w:t>
-            </w:r>
-            <w:r>
-              <w:rPr>
-                <w:lang w:val="en-CA"/>
-              </w:rPr>
-              <w:t xml:space="preserve"> half</w:t>
-            </w:r>
-          </w:p>
-        </w:tc>
-        <w:tc>
-          <w:tcPr>
-            <w:tcW w:w="4315" w:type="dxa"/>
-          </w:tcPr>
-          <w:p>
-            <w:pPr>
-              <w:rPr>
-                <w:lang w:val="en-CA"/>
-              </w:rPr>
-            </w:pPr>
-            <w:r>
-              <w:rPr>
-                <w:lang w:val="en-CA"/>
-              </w:rPr>
-              <w:t xml:space="preserve">Add levels and make them playable. At this point, we should have everything we need features wise and can focus on making good levels. The smoker enemy should also be added around this time, depending on when we see particle systems in class. This enemy is </w:t>
-            </w:r>
-            <w:proofErr w:type="gramStart"/>
-            <w:r>
-              <w:rPr>
-                <w:lang w:val="en-CA"/>
-              </w:rPr>
-              <w:t>pretty dumb</w:t>
-            </w:r>
-            <w:proofErr w:type="gramEnd"/>
-            <w:r>
-              <w:rPr>
-                <w:lang w:val="en-CA"/>
-              </w:rPr>
-              <w:t xml:space="preserve"> and does not move, so it won’t be too difficult to create.</w:t>
-            </w:r>
-          </w:p>
-        </w:tc>
-      </w:tr>
-      <w:tr>
-        <w:tc>
-          <w:tcPr>
-            <w:tcW w:w="4315" w:type="dxa"/>
-          </w:tcPr>
-          <w:p>
-            <w:pPr>
-              <w:rPr>
-                <w:lang w:val="en-CA"/>
-              </w:rPr>
-            </w:pPr>
-            <w:r>
-              <w:rPr>
-                <w:lang w:val="en-CA"/>
-              </w:rPr>
-              <w:t>3</w:t>
-            </w:r>
-            <w:r>
-              <w:rPr>
-                <w:vertAlign w:val="superscript"/>
-                <w:lang w:val="en-CA"/>
-              </w:rPr>
-              <w:t>rd</w:t>
-            </w:r>
-            <w:r>
-              <w:rPr>
-                <w:lang w:val="en-CA"/>
-              </w:rPr>
-              <w:t xml:space="preserve"> week – 2</w:t>
-            </w:r>
-            <w:r>
-              <w:rPr>
-                <w:vertAlign w:val="superscript"/>
-                <w:lang w:val="en-CA"/>
-              </w:rPr>
-              <w:t>nd</w:t>
-            </w:r>
-            <w:r>
-              <w:rPr>
-                <w:lang w:val="en-CA"/>
-              </w:rPr>
-              <w:t xml:space="preserve"> half</w:t>
-            </w:r>
-          </w:p>
-        </w:tc>
-        <w:tc>
-          <w:tcPr>
-            <w:tcW w:w="4315" w:type="dxa"/>
-          </w:tcPr>
-          <w:p>
-            <w:pPr>
-              <w:rPr>
-                <w:lang w:val="en-CA"/>
-              </w:rPr>
-            </w:pPr>
-            <w:r>
-              <w:rPr>
-                <w:lang w:val="en-CA"/>
-              </w:rPr>
-              <w:t>Polish and playtest the levels. Implement the air particle system if time permits.</w:t>
-            </w:r>
-          </w:p>
-        </w:tc>
-      </w:tr>
-      <w:tr>
-        <w:tc>
-          <w:tcPr>
-            <w:tcW w:w="4315" w:type="dxa"/>
-          </w:tcPr>
-          <w:p>
-            <w:pPr>
-              <w:rPr>
-                <w:lang w:val="en-CA"/>
-              </w:rPr>
-            </w:pPr>
-            <w:r>
-              <w:rPr>
-                <w:lang w:val="en-CA"/>
-              </w:rPr>
-              <w:t>4</w:t>
-            </w:r>
-            <w:r>
-              <w:rPr>
-                <w:vertAlign w:val="superscript"/>
-                <w:lang w:val="en-CA"/>
-              </w:rPr>
-              <w:t>th</w:t>
-            </w:r>
-            <w:r>
-              <w:rPr>
-                <w:lang w:val="en-CA"/>
-              </w:rPr>
-              <w:t xml:space="preserve"> week</w:t>
-            </w:r>
-          </w:p>
-        </w:tc>
-        <w:tc>
-          <w:tcPr>
-            <w:tcW w:w="4315" w:type="dxa"/>
-          </w:tcPr>
-          <w:p>
-            <w:pPr>
-              <w:rPr>
-                <w:lang w:val="en-CA"/>
-              </w:rPr>
-            </w:pPr>
-            <w:r>
-              <w:rPr>
-                <w:lang w:val="en-CA"/>
-              </w:rPr>
-              <w:t>Final polish, make the best out of the remaining time.</w:t>
-            </w:r>
-          </w:p>
-        </w:tc>
-      </w:tr>
-    </w:tbl>
-    <w:p>
-      <w:pPr>
-        <w:rPr>
-          <w:lang w:val="en-CA"/>
-        </w:rPr>
-      </w:pPr>
+      <w:bookmarkStart w:id="0" w:name="_GoBack"/>
+      <w:bookmarkEnd w:id="0"/>
     </w:p>
     <w:sectPr>
       <w:pgSz w:w="12240" w:h="15840"/>

</xml_diff>